<commit_message>
Changed program. Fixed minor stuffs.
</commit_message>
<xml_diff>
--- a/index.docx
+++ b/index.docx
@@ -259,22 +259,32 @@
       <w:pPr>
         <w:pStyle w:val="Heading2"/>
       </w:pPr>
-      <w:bookmarkStart w:id="21" w:name="comite-dorganisation"/>
+      <w:bookmarkStart w:id="21" w:name="organisateurs"/>
       <w:bookmarkEnd w:id="21"/>
       <w:r>
-        <w:t xml:space="preserve">Comité d'organisation</w:t>
-      </w:r>
-    </w:p>
-    <w:p>
-      <w:pPr>
-        <w:pStyle w:val="Compact"/>
+        <w:t xml:space="preserve">Organisateurs</w:t>
+      </w:r>
+    </w:p>
+    <w:p>
+      <w:pPr>
         <w:numPr>
           <w:numId w:val="1001"/>
           <w:ilvl w:val="0"/>
         </w:numPr>
       </w:pPr>
       <w:r>
-        <w:t xml:space="preserve">S. Spicuglia &amp; Mourad Aribi.</w:t>
+        <w:t xml:space="preserve">Dr. Salvatore SPICUGLIA</w:t>
+      </w:r>
+    </w:p>
+    <w:p>
+      <w:pPr>
+        <w:numPr>
+          <w:numId w:val="1001"/>
+          <w:ilvl w:val="0"/>
+        </w:numPr>
+      </w:pPr>
+      <w:r>
+        <w:t xml:space="preserve">Pr. Mourad ARIBI</w:t>
       </w:r>
     </w:p>
     <w:p>
@@ -296,7 +306,7 @@
         </w:numPr>
       </w:pPr>
       <w:r>
-        <w:t xml:space="preserve">Eve-Lyne Mathieu</w:t>
+        <w:t xml:space="preserve">Salvatore Spicuglia (Chercheur Inserm, TAGC, Marseille)</w:t>
       </w:r>
     </w:p>
     <w:p>
@@ -308,7 +318,7 @@
         </w:numPr>
       </w:pPr>
       <w:r>
-        <w:t xml:space="preserve">Yasmina Kermezli</w:t>
+        <w:t xml:space="preserve">Denis Puthier (Maitre de Conférences Aix-Marseille Université, TAGC, Marseille)</w:t>
       </w:r>
     </w:p>
     <w:p>
@@ -320,7 +330,7 @@
         </w:numPr>
       </w:pPr>
       <w:r>
-        <w:t xml:space="preserve">Denis Puthier</w:t>
+        <w:t xml:space="preserve">Eve-Lyne Mathieu (Ingénieur de Recherche Inserm, TAGC, Marseille)</w:t>
       </w:r>
     </w:p>
     <w:p>
@@ -332,7 +342,7 @@
         </w:numPr>
       </w:pPr>
       <w:r>
-        <w:t xml:space="preserve">Mohamed Belhocine</w:t>
+        <w:t xml:space="preserve">Mohamed Belhocine (doctorant, Aix-Marseille Université, TAGC, Marseille)</w:t>
       </w:r>
     </w:p>
     <w:p>
@@ -344,7 +354,7 @@
         </w:numPr>
       </w:pPr>
       <w:r>
-        <w:t xml:space="preserve">Wiam Saadi</w:t>
+        <w:t xml:space="preserve">Yasmina Kermezli (doctorante, Université de Tlemcen)</w:t>
       </w:r>
     </w:p>
     <w:p>
@@ -356,7 +366,7 @@
         </w:numPr>
       </w:pPr>
       <w:r>
-        <w:t xml:space="preserve">Lynda Klouche</w:t>
+        <w:t xml:space="preserve">Wiam Saadi (doctorante, Université de Tlemcen)</w:t>
       </w:r>
     </w:p>
     <w:p>
@@ -368,7 +378,7 @@
         </w:numPr>
       </w:pPr>
       <w:r>
-        <w:t xml:space="preserve">Djamel Smahi</w:t>
+        <w:t xml:space="preserve">Lynda Klouche</w:t>
       </w:r>
     </w:p>
     <w:p>
@@ -380,7 +390,7 @@
         </w:numPr>
       </w:pPr>
       <w:r>
-        <w:t xml:space="preserve">Warda Meziane</w:t>
+        <w:t xml:space="preserve">Djamel Smahi</w:t>
       </w:r>
     </w:p>
     <w:p>
@@ -392,7 +402,7 @@
         </w:numPr>
       </w:pPr>
       <w:r>
-        <w:t xml:space="preserve">Zeyneb Hadjidj</w:t>
+        <w:t xml:space="preserve">Warda Meziane</w:t>
       </w:r>
     </w:p>
     <w:p>
@@ -404,7 +414,7 @@
         </w:numPr>
       </w:pPr>
       <w:r>
-        <w:t xml:space="preserve">Zineb Mekkaoui</w:t>
+        <w:t xml:space="preserve">Zeyneb Hadjidj</w:t>
       </w:r>
     </w:p>
     <w:p>
@@ -416,6 +426,18 @@
         </w:numPr>
       </w:pPr>
       <w:r>
+        <w:t xml:space="preserve">Zineb Mekkaoui</w:t>
+      </w:r>
+    </w:p>
+    <w:p>
+      <w:pPr>
+        <w:pStyle w:val="Compact"/>
+        <w:numPr>
+          <w:numId w:val="1002"/>
+          <w:ilvl w:val="0"/>
+        </w:numPr>
+      </w:pPr>
+      <w:r>
         <w:t xml:space="preserve">Sana Boualitabet Helal</w:t>
       </w:r>
     </w:p>
@@ -465,7 +487,7 @@
         </w:numPr>
       </w:pPr>
       <w:r>
-        <w:t xml:space="preserve">Analyse bioinformatique de données RNA-seq.</w:t>
+        <w:t xml:space="preserve">Analyse bioinformatique des données RNA-seq produites.</w:t>
       </w:r>
     </w:p>
     <w:p>
@@ -477,7 +499,7 @@
         </w:numPr>
       </w:pPr>
       <w:r>
-        <w:t xml:space="preserve">Validation expérimentale par la technique de RT-PCR</w:t>
+        <w:t xml:space="preserve">Validation expérimentale par RT-PCR.</w:t>
       </w:r>
     </w:p>
     <w:p>
@@ -491,10 +513,64 @@
       <w:pPr>
         <w:pStyle w:val="Heading2"/>
       </w:pPr>
-      <w:bookmarkStart w:id="24" w:name="programme"/>
+      <w:bookmarkStart w:id="24" w:name="site-web"/>
       <w:bookmarkEnd w:id="24"/>
       <w:r>
+        <w:t xml:space="preserve">Site Web</w:t>
+      </w:r>
+    </w:p>
+    <w:p>
+      <w:pPr>
+        <w:pStyle w:val="FirstParagraph"/>
+      </w:pPr>
+      <w:r>
+        <w:t xml:space="preserve">Le site web du workshop est disponible sur github à l'adresse suivante:</w:t>
+      </w:r>
+    </w:p>
+    <w:p>
+      <w:pPr>
+        <w:pStyle w:val="Compact"/>
+        <w:numPr>
+          <w:numId w:val="1004"/>
+          <w:ilvl w:val="0"/>
+        </w:numPr>
+      </w:pPr>
+      <w:hyperlink r:id="rId25">
+        <w:r>
+          <w:rPr>
+            <w:rStyle w:val="Hyperlink"/>
+          </w:rPr>
+          <w:t xml:space="preserve">http://yasminekzl.github.io/Tlemcen_workshop_2016/index.html</w:t>
+        </w:r>
+      </w:hyperlink>
+    </w:p>
+    <w:p>
+      <w:pPr>
+        <w:pStyle w:val="Heading2"/>
+      </w:pPr>
+      <w:bookmarkStart w:id="26" w:name="programme"/>
+      <w:bookmarkEnd w:id="26"/>
+      <w:r>
         <w:t xml:space="preserve">Programme</w:t>
+      </w:r>
+    </w:p>
+    <w:p>
+      <w:pPr>
+        <w:pStyle w:val="FirstParagraph"/>
+      </w:pPr>
+      <w:r>
+        <w:t xml:space="preserve">Vous trouverez ci-dessous le programme des enseignements. Ils auront lieu chaque jour jusqu'à 18h.</w:t>
+      </w:r>
+    </w:p>
+    <w:p>
+      <w:pPr>
+        <w:pStyle w:val="BodyText"/>
+      </w:pPr>
+      <w:r>
+        <w:rPr>
+          <w:b/>
+        </w:rPr>
+        <w:t xml:space="preserve">Dimanche 29 Mai</w:t>
       </w:r>
     </w:p>
     <w:tbl>
@@ -521,7 +597,7 @@
               <w:jc w:val="left"/>
             </w:pPr>
             <w:r>
-              <w:t xml:space="preserve">Jour</w:t>
+              <w:t xml:space="preserve">Horaire</w:t>
             </w:r>
           </w:p>
         </w:tc>
@@ -538,227 +614,213 @@
               <w:jc w:val="left"/>
             </w:pPr>
             <w:r>
-              <w:t xml:space="preserve">Matin</w:t>
-            </w:r>
-          </w:p>
-        </w:tc>
-        <w:tc>
-          <w:tcPr>
-            <w:tcBorders>
-              <w:bottom w:val="single"/>
-            </w:tcBorders>
-            <w:vAlign w:val="bottom"/>
-          </w:tcPr>
-          <w:p>
-            <w:pPr>
-              <w:pStyle w:val="Compact"/>
-              <w:jc w:val="left"/>
-            </w:pPr>
-            <w:r>
-              <w:t xml:space="preserve">Après-midi</w:t>
-            </w:r>
-          </w:p>
-        </w:tc>
-      </w:tr>
-      <w:tr>
-        <w:tc>
-          <w:p>
-            <w:pPr>
-              <w:pStyle w:val="Compact"/>
-              <w:jc w:val="left"/>
-            </w:pPr>
-            <w:r>
-              <w:t xml:space="preserve">Dimanche</w:t>
-            </w:r>
-          </w:p>
-        </w:tc>
-        <w:tc>
-          <w:p>
-            <w:pPr>
-              <w:pStyle w:val="Compact"/>
-              <w:jc w:val="left"/>
-            </w:pPr>
-            <w:r>
-              <w:t xml:space="preserve">Présentation du workshop et Introduction générale</w:t>
-            </w:r>
-          </w:p>
-        </w:tc>
-        <w:tc>
-          <w:p>
-            <w:pPr>
-              <w:pStyle w:val="Compact"/>
-              <w:jc w:val="left"/>
-            </w:pPr>
-            <w:r>
-              <w:t xml:space="preserve">Traitement des données RNA-Seq</w:t>
-            </w:r>
-          </w:p>
-        </w:tc>
-      </w:tr>
-      <w:tr>
-        <w:tc>
-          <w:p>
-            <w:pPr>
-              <w:pStyle w:val="Compact"/>
-              <w:jc w:val="left"/>
-            </w:pPr>
-            <w:r>
-              <w:t xml:space="preserve">Lundi</w:t>
-            </w:r>
-          </w:p>
-        </w:tc>
-        <w:tc>
-          <w:p>
-            <w:pPr>
-              <w:pStyle w:val="Compact"/>
-              <w:jc w:val="left"/>
-            </w:pPr>
-            <w:r>
-              <w:t xml:space="preserve">Régulation épigénétique en conditions physiologiques et pathologiques</w:t>
-            </w:r>
-          </w:p>
-        </w:tc>
-        <w:tc>
-          <w:p>
-            <w:pPr>
-              <w:pStyle w:val="Compact"/>
-              <w:jc w:val="left"/>
-            </w:pPr>
-            <w:r>
-              <w:t xml:space="preserve">Identification de gènes différentiellement exprimés</w:t>
-            </w:r>
-          </w:p>
-        </w:tc>
-      </w:tr>
-      <w:tr>
-        <w:tc>
-          <w:p>
-            <w:pPr>
-              <w:pStyle w:val="Compact"/>
-              <w:jc w:val="left"/>
-            </w:pPr>
-            <w:r>
-              <w:t xml:space="preserve">Mardi</w:t>
-            </w:r>
-          </w:p>
-        </w:tc>
-        <w:tc>
-          <w:p>
-            <w:pPr>
-              <w:pStyle w:val="Compact"/>
-              <w:jc w:val="left"/>
-            </w:pPr>
-            <w:r>
-              <w:t xml:space="preserve">Les LncRNAs: rôles régulateurs dans le système immunitaire</w:t>
-            </w:r>
-          </w:p>
-        </w:tc>
-        <w:tc>
-          <w:p>
-            <w:pPr>
-              <w:pStyle w:val="Compact"/>
-              <w:jc w:val="left"/>
-            </w:pPr>
-            <w:r>
-              <w:t xml:space="preserve">Etudes des voies de régulation affectées</w:t>
-            </w:r>
-          </w:p>
-        </w:tc>
-      </w:tr>
-      <w:tr>
-        <w:tc>
-          <w:p>
-            <w:pPr>
-              <w:pStyle w:val="Compact"/>
-              <w:jc w:val="left"/>
-            </w:pPr>
-            <w:r>
-              <w:t xml:space="preserve">Mercredi</w:t>
-            </w:r>
-          </w:p>
-        </w:tc>
-        <w:tc>
-          <w:p>
-            <w:pPr>
-              <w:pStyle w:val="Compact"/>
-              <w:jc w:val="left"/>
-            </w:pPr>
-            <w:r>
-              <w:t xml:space="preserve">Préparation des cDNAs</w:t>
-            </w:r>
-          </w:p>
-        </w:tc>
-        <w:tc>
-          <w:p>
-            <w:pPr>
-              <w:pStyle w:val="Compact"/>
-              <w:jc w:val="left"/>
-            </w:pPr>
-            <w:r>
-              <w:t xml:space="preserve">Etude de l'expression des gènes par PCR</w:t>
-            </w:r>
-          </w:p>
-        </w:tc>
-      </w:tr>
-      <w:tr>
-        <w:tc>
-          <w:p>
-            <w:pPr>
-              <w:pStyle w:val="Compact"/>
-              <w:jc w:val="left"/>
-            </w:pPr>
-            <w:r>
-              <w:t xml:space="preserve">Jeudi</w:t>
-            </w:r>
-          </w:p>
-        </w:tc>
-        <w:tc>
-          <w:p>
-            <w:pPr>
-              <w:pStyle w:val="Compact"/>
-              <w:jc w:val="left"/>
-            </w:pPr>
-            <w:r>
-              <w:t xml:space="preserve">Analyse de résultats PCR par électrophorèse sur gel.</w:t>
-            </w:r>
-          </w:p>
-        </w:tc>
-        <w:tc>
-          <w:p>
-            <w:pPr>
-              <w:pStyle w:val="Compact"/>
-              <w:jc w:val="left"/>
-            </w:pPr>
-            <w:r>
-              <w:t xml:space="preserve">Présentation des résultats. Conclusions.</w:t>
+              <w:t xml:space="preserve">Contenu</w:t>
+            </w:r>
+          </w:p>
+        </w:tc>
+      </w:tr>
+      <w:tr>
+        <w:tc>
+          <w:p>
+            <w:pPr>
+              <w:pStyle w:val="Compact"/>
+              <w:jc w:val="left"/>
+            </w:pPr>
+            <w:r>
+              <w:t xml:space="preserve">9h00</w:t>
+            </w:r>
+          </w:p>
+        </w:tc>
+        <w:tc>
+          <w:p>
+            <w:pPr>
+              <w:pStyle w:val="Compact"/>
+              <w:jc w:val="left"/>
+            </w:pPr>
+            <w:r>
+              <w:t xml:space="preserve">Mots d'ouverture (Pr. Mourad)</w:t>
+            </w:r>
+          </w:p>
+        </w:tc>
+      </w:tr>
+      <w:tr>
+        <w:tc>
+          <w:p>
+            <w:pPr>
+              <w:pStyle w:val="Compact"/>
+              <w:jc w:val="left"/>
+            </w:pPr>
+            <w:r>
+              <w:t xml:space="preserve">9h20</w:t>
+            </w:r>
+          </w:p>
+        </w:tc>
+        <w:tc>
+          <w:p>
+            <w:pPr>
+              <w:pStyle w:val="Compact"/>
+              <w:jc w:val="left"/>
+            </w:pPr>
+            <w:r>
+              <w:t xml:space="preserve">Présentation du workshop et introduction générale (Spicuglia/Mathieu/Puthier)</w:t>
+            </w:r>
+          </w:p>
+        </w:tc>
+      </w:tr>
+      <w:tr>
+        <w:tc>
+          <w:p>
+            <w:pPr>
+              <w:pStyle w:val="Compact"/>
+              <w:jc w:val="left"/>
+            </w:pPr>
+            <w:r>
+              <w:t xml:space="preserve">10h30</w:t>
+            </w:r>
+          </w:p>
+        </w:tc>
+        <w:tc>
+          <w:p>
+            <w:pPr>
+              <w:pStyle w:val="Compact"/>
+              <w:jc w:val="left"/>
+            </w:pPr>
+            <w:r>
+              <w:t xml:space="preserve">Pause café</w:t>
+            </w:r>
+          </w:p>
+        </w:tc>
+      </w:tr>
+      <w:tr>
+        <w:tc>
+          <w:p>
+            <w:pPr>
+              <w:pStyle w:val="Compact"/>
+              <w:jc w:val="left"/>
+            </w:pPr>
+            <w:r>
+              <w:t xml:space="preserve">10h45</w:t>
+            </w:r>
+          </w:p>
+        </w:tc>
+        <w:tc>
+          <w:p>
+            <w:pPr>
+              <w:pStyle w:val="Compact"/>
+              <w:jc w:val="left"/>
+            </w:pPr>
+            <w:r>
+              <w:t xml:space="preserve">Introduction à l'étude de l'ARN et les techniques associées (Spicuglia/Puthier)</w:t>
+            </w:r>
+          </w:p>
+        </w:tc>
+      </w:tr>
+      <w:tr>
+        <w:tc>
+          <w:p>
+            <w:pPr>
+              <w:pStyle w:val="Compact"/>
+              <w:jc w:val="left"/>
+            </w:pPr>
+            <w:r>
+              <w:t xml:space="preserve">12h00</w:t>
+            </w:r>
+          </w:p>
+        </w:tc>
+        <w:tc>
+          <w:p>
+            <w:pPr>
+              <w:pStyle w:val="Compact"/>
+              <w:jc w:val="left"/>
+            </w:pPr>
+            <w:r>
+              <w:t xml:space="preserve">Déjeuner</w:t>
+            </w:r>
+          </w:p>
+        </w:tc>
+      </w:tr>
+      <w:tr>
+        <w:tc>
+          <w:p>
+            <w:pPr>
+              <w:pStyle w:val="Compact"/>
+              <w:jc w:val="left"/>
+            </w:pPr>
+            <w:r>
+              <w:t xml:space="preserve">13h30</w:t>
+            </w:r>
+          </w:p>
+        </w:tc>
+        <w:tc>
+          <w:p>
+            <w:pPr>
+              <w:pStyle w:val="Compact"/>
+              <w:jc w:val="left"/>
+            </w:pPr>
+            <w:r>
+              <w:t xml:space="preserve">Traitement de données RNA-seq I (Puthier/Belhocine/Kermezli)</w:t>
+            </w:r>
+          </w:p>
+        </w:tc>
+      </w:tr>
+      <w:tr>
+        <w:tc>
+          <w:p>
+            <w:pPr>
+              <w:pStyle w:val="Compact"/>
+              <w:jc w:val="left"/>
+            </w:pPr>
+            <w:r>
+              <w:t xml:space="preserve">15h15</w:t>
+            </w:r>
+          </w:p>
+        </w:tc>
+        <w:tc>
+          <w:p>
+            <w:pPr>
+              <w:pStyle w:val="Compact"/>
+              <w:jc w:val="left"/>
+            </w:pPr>
+            <w:r>
+              <w:t xml:space="preserve">Pause café</w:t>
+            </w:r>
+          </w:p>
+        </w:tc>
+      </w:tr>
+      <w:tr>
+        <w:tc>
+          <w:p>
+            <w:pPr>
+              <w:pStyle w:val="Compact"/>
+              <w:jc w:val="left"/>
+            </w:pPr>
+            <w:r>
+              <w:t xml:space="preserve">15h30</w:t>
+            </w:r>
+          </w:p>
+        </w:tc>
+        <w:tc>
+          <w:p>
+            <w:pPr>
+              <w:pStyle w:val="Compact"/>
+              <w:jc w:val="left"/>
+            </w:pPr>
+            <w:r>
+              <w:t xml:space="preserve">Traitement de données RNA-seq II (Puthier/Belhocine/Kermezli)</w:t>
             </w:r>
           </w:p>
         </w:tc>
       </w:tr>
     </w:tbl>
     <w:p>
-      <w:r>
-        <w:pict>
-          <v:rect style="width:0;height:1.5pt" o:hralign="center" o:hrstd="t" o:hr="t"/>
-        </w:pict>
-      </w:r>
-    </w:p>
-    <w:p>
-      <w:pPr>
-        <w:pStyle w:val="Heading2"/>
-      </w:pPr>
-      <w:bookmarkStart w:id="25" w:name="cours-theoriques"/>
-      <w:bookmarkEnd w:id="25"/>
-      <w:r>
-        <w:t xml:space="preserve">Cours théoriques</w:t>
-      </w:r>
-    </w:p>
-    <w:p>
-      <w:pPr>
-        <w:pStyle w:val="FirstParagraph"/>
-      </w:pPr>
-      <w:r>
-        <w:t xml:space="preserve">Vous trouverez ci-dessous les présentations des différents intervenants.</w:t>
+      <w:pPr>
+        <w:pStyle w:val="BodyText"/>
+      </w:pPr>
+      <w:r>
+        <w:rPr>
+          <w:b/>
+        </w:rPr>
+        <w:t xml:space="preserve">Lundi 30 Mai</w:t>
       </w:r>
     </w:p>
     <w:tbl>
@@ -785,7 +847,7 @@
               <w:jc w:val="left"/>
             </w:pPr>
             <w:r>
-              <w:t xml:space="preserve">Nom</w:t>
+              <w:t xml:space="preserve">Horaire</w:t>
             </w:r>
           </w:p>
         </w:tc>
@@ -802,6 +864,937 @@
               <w:jc w:val="left"/>
             </w:pPr>
             <w:r>
+              <w:t xml:space="preserve">Contenu</w:t>
+            </w:r>
+          </w:p>
+        </w:tc>
+      </w:tr>
+      <w:tr>
+        <w:tc>
+          <w:p>
+            <w:pPr>
+              <w:pStyle w:val="Compact"/>
+              <w:jc w:val="left"/>
+            </w:pPr>
+            <w:r>
+              <w:t xml:space="preserve">9h00</w:t>
+            </w:r>
+          </w:p>
+        </w:tc>
+        <w:tc>
+          <w:p>
+            <w:pPr>
+              <w:pStyle w:val="Compact"/>
+              <w:jc w:val="left"/>
+            </w:pPr>
+            <w:r>
+              <w:t xml:space="preserve">Cours théorique sur la régulation épigénétique au cours du développement et des maladies (Spicuglia)</w:t>
+            </w:r>
+          </w:p>
+        </w:tc>
+      </w:tr>
+      <w:tr>
+        <w:tc>
+          <w:p>
+            <w:pPr>
+              <w:pStyle w:val="Compact"/>
+              <w:jc w:val="left"/>
+            </w:pPr>
+            <w:r>
+              <w:t xml:space="preserve">10h30</w:t>
+            </w:r>
+          </w:p>
+        </w:tc>
+        <w:tc>
+          <w:p>
+            <w:pPr>
+              <w:pStyle w:val="Compact"/>
+              <w:jc w:val="left"/>
+            </w:pPr>
+            <w:r>
+              <w:t xml:space="preserve">Pause café</w:t>
+            </w:r>
+          </w:p>
+        </w:tc>
+      </w:tr>
+      <w:tr>
+        <w:tc>
+          <w:p>
+            <w:pPr>
+              <w:pStyle w:val="Compact"/>
+              <w:jc w:val="left"/>
+            </w:pPr>
+            <w:r>
+              <w:t xml:space="preserve">10h45</w:t>
+            </w:r>
+          </w:p>
+        </w:tc>
+        <w:tc>
+          <w:p>
+            <w:pPr>
+              <w:pStyle w:val="Compact"/>
+              <w:jc w:val="left"/>
+            </w:pPr>
+            <w:r>
+              <w:t xml:space="preserve">Quantification de l'expression de gènes (Puthier/Belhocine/Kermezli)</w:t>
+            </w:r>
+          </w:p>
+        </w:tc>
+      </w:tr>
+      <w:tr>
+        <w:tc>
+          <w:p>
+            <w:pPr>
+              <w:pStyle w:val="Compact"/>
+              <w:jc w:val="left"/>
+            </w:pPr>
+            <w:r>
+              <w:t xml:space="preserve">12h00</w:t>
+            </w:r>
+          </w:p>
+        </w:tc>
+        <w:tc>
+          <w:p>
+            <w:pPr>
+              <w:pStyle w:val="Compact"/>
+              <w:jc w:val="left"/>
+            </w:pPr>
+            <w:r>
+              <w:t xml:space="preserve">Déjeuner</w:t>
+            </w:r>
+          </w:p>
+        </w:tc>
+      </w:tr>
+      <w:tr>
+        <w:tc>
+          <w:p>
+            <w:pPr>
+              <w:pStyle w:val="Compact"/>
+              <w:jc w:val="left"/>
+            </w:pPr>
+            <w:r>
+              <w:t xml:space="preserve">13h30</w:t>
+            </w:r>
+          </w:p>
+        </w:tc>
+        <w:tc>
+          <w:p>
+            <w:pPr>
+              <w:pStyle w:val="Compact"/>
+              <w:jc w:val="left"/>
+            </w:pPr>
+            <w:r>
+              <w:t xml:space="preserve">Identification de gènes différentiellement exprimés I (Puthier/Belhocine/Kermezli)</w:t>
+            </w:r>
+          </w:p>
+        </w:tc>
+      </w:tr>
+      <w:tr>
+        <w:tc>
+          <w:p>
+            <w:pPr>
+              <w:pStyle w:val="Compact"/>
+              <w:jc w:val="left"/>
+            </w:pPr>
+            <w:r>
+              <w:t xml:space="preserve">15h15</w:t>
+            </w:r>
+          </w:p>
+        </w:tc>
+        <w:tc>
+          <w:p>
+            <w:pPr>
+              <w:pStyle w:val="Compact"/>
+              <w:jc w:val="left"/>
+            </w:pPr>
+            <w:r>
+              <w:t xml:space="preserve">Pause café</w:t>
+            </w:r>
+          </w:p>
+        </w:tc>
+      </w:tr>
+      <w:tr>
+        <w:tc>
+          <w:p>
+            <w:pPr>
+              <w:pStyle w:val="Compact"/>
+              <w:jc w:val="left"/>
+            </w:pPr>
+            <w:r>
+              <w:t xml:space="preserve">15h30</w:t>
+            </w:r>
+          </w:p>
+        </w:tc>
+        <w:tc>
+          <w:p>
+            <w:pPr>
+              <w:pStyle w:val="Compact"/>
+              <w:jc w:val="left"/>
+            </w:pPr>
+            <w:r>
+              <w:t xml:space="preserve">Visualisation des données RNA-seq (Puthier/Belhocine/Kermezli).</w:t>
+            </w:r>
+          </w:p>
+        </w:tc>
+      </w:tr>
+    </w:tbl>
+    <w:p>
+      <w:pPr>
+        <w:pStyle w:val="BodyText"/>
+      </w:pPr>
+      <w:r>
+        <w:rPr>
+          <w:b/>
+        </w:rPr>
+        <w:t xml:space="preserve">Mardi 31 Mai</w:t>
+      </w:r>
+    </w:p>
+    <w:tbl>
+      <w:tblPr>
+        <w:tblStyle w:val="TableNormal"/>
+        <w:tblW w:type="pct" w:w="0.0"/>
+        <w:tblLook w:firstRow="1"/>
+      </w:tblPr>
+      <w:tblGrid/>
+      <w:tr>
+        <w:trPr>
+          <w:cnfStyle w:firstRow="1"/>
+        </w:trPr>
+        <w:tc>
+          <w:tcPr>
+            <w:tcBorders>
+              <w:bottom w:val="single"/>
+            </w:tcBorders>
+            <w:vAlign w:val="bottom"/>
+          </w:tcPr>
+          <w:p>
+            <w:pPr>
+              <w:pStyle w:val="Compact"/>
+              <w:jc w:val="left"/>
+            </w:pPr>
+            <w:r>
+              <w:t xml:space="preserve">Horaire</w:t>
+            </w:r>
+          </w:p>
+        </w:tc>
+        <w:tc>
+          <w:tcPr>
+            <w:tcBorders>
+              <w:bottom w:val="single"/>
+            </w:tcBorders>
+            <w:vAlign w:val="bottom"/>
+          </w:tcPr>
+          <w:p>
+            <w:pPr>
+              <w:pStyle w:val="Compact"/>
+              <w:jc w:val="left"/>
+            </w:pPr>
+            <w:r>
+              <w:t xml:space="preserve">Contenu</w:t>
+            </w:r>
+          </w:p>
+        </w:tc>
+      </w:tr>
+      <w:tr>
+        <w:tc>
+          <w:p>
+            <w:pPr>
+              <w:pStyle w:val="Compact"/>
+              <w:jc w:val="left"/>
+            </w:pPr>
+            <w:r>
+              <w:t xml:space="preserve">9h00</w:t>
+            </w:r>
+          </w:p>
+        </w:tc>
+        <w:tc>
+          <w:p>
+            <w:pPr>
+              <w:pStyle w:val="Compact"/>
+              <w:jc w:val="left"/>
+            </w:pPr>
+            <w:r>
+              <w:t xml:space="preserve">Cours théorique. LncRNAs</w:t>
+            </w:r>
+          </w:p>
+        </w:tc>
+      </w:tr>
+      <w:tr>
+        <w:tc>
+          <w:p>
+            <w:pPr>
+              <w:pStyle w:val="Compact"/>
+              <w:jc w:val="left"/>
+            </w:pPr>
+            <w:r>
+              <w:t xml:space="preserve">10h30</w:t>
+            </w:r>
+          </w:p>
+        </w:tc>
+        <w:tc>
+          <w:p>
+            <w:pPr>
+              <w:pStyle w:val="Compact"/>
+              <w:jc w:val="left"/>
+            </w:pPr>
+            <w:r>
+              <w:t xml:space="preserve">Pause café</w:t>
+            </w:r>
+          </w:p>
+        </w:tc>
+      </w:tr>
+      <w:tr>
+        <w:tc>
+          <w:p>
+            <w:pPr>
+              <w:pStyle w:val="Compact"/>
+              <w:jc w:val="left"/>
+            </w:pPr>
+            <w:r>
+              <w:t xml:space="preserve">10h45</w:t>
+            </w:r>
+          </w:p>
+        </w:tc>
+        <w:tc>
+          <w:p>
+            <w:pPr>
+              <w:pStyle w:val="Compact"/>
+              <w:jc w:val="left"/>
+            </w:pPr>
+            <w:r>
+              <w:t xml:space="preserve">Préparation du cDNA (Mathieu/Saadi)</w:t>
+            </w:r>
+          </w:p>
+        </w:tc>
+      </w:tr>
+      <w:tr>
+        <w:tc>
+          <w:p>
+            <w:pPr>
+              <w:pStyle w:val="Compact"/>
+              <w:jc w:val="left"/>
+            </w:pPr>
+            <w:r>
+              <w:t xml:space="preserve">12h00</w:t>
+            </w:r>
+          </w:p>
+        </w:tc>
+        <w:tc>
+          <w:p>
+            <w:pPr>
+              <w:pStyle w:val="Compact"/>
+              <w:jc w:val="left"/>
+            </w:pPr>
+            <w:r>
+              <w:t xml:space="preserve">Déjeuner</w:t>
+            </w:r>
+          </w:p>
+        </w:tc>
+      </w:tr>
+      <w:tr>
+        <w:tc>
+          <w:p>
+            <w:pPr>
+              <w:pStyle w:val="Compact"/>
+              <w:jc w:val="left"/>
+            </w:pPr>
+            <w:r>
+              <w:t xml:space="preserve">13h30</w:t>
+            </w:r>
+          </w:p>
+        </w:tc>
+        <w:tc>
+          <w:p>
+            <w:pPr>
+              <w:pStyle w:val="Compact"/>
+              <w:jc w:val="left"/>
+            </w:pPr>
+            <w:r>
+              <w:t xml:space="preserve">Etude de l'expression des gènes par PCR (Mathieu/Saadi)</w:t>
+            </w:r>
+          </w:p>
+        </w:tc>
+      </w:tr>
+      <w:tr>
+        <w:tc>
+          <w:p>
+            <w:pPr>
+              <w:pStyle w:val="Compact"/>
+              <w:jc w:val="left"/>
+            </w:pPr>
+            <w:r>
+              <w:t xml:space="preserve">15h15</w:t>
+            </w:r>
+          </w:p>
+        </w:tc>
+        <w:tc>
+          <w:p>
+            <w:pPr>
+              <w:pStyle w:val="Compact"/>
+              <w:jc w:val="left"/>
+            </w:pPr>
+            <w:r>
+              <w:t xml:space="preserve">Pause café</w:t>
+            </w:r>
+          </w:p>
+        </w:tc>
+      </w:tr>
+      <w:tr>
+        <w:tc>
+          <w:p>
+            <w:pPr>
+              <w:pStyle w:val="Compact"/>
+              <w:jc w:val="left"/>
+            </w:pPr>
+            <w:r>
+              <w:t xml:space="preserve">15h30</w:t>
+            </w:r>
+          </w:p>
+        </w:tc>
+      </w:tr>
+    </w:tbl>
+    <w:p>
+      <w:pPr>
+        <w:pStyle w:val="BodyText"/>
+      </w:pPr>
+      <w:r>
+        <w:rPr>
+          <w:b/>
+        </w:rPr>
+        <w:t xml:space="preserve">Mercredi 01 juin</w:t>
+      </w:r>
+    </w:p>
+    <w:tbl>
+      <w:tblPr>
+        <w:tblStyle w:val="TableNormal"/>
+        <w:tblW w:type="pct" w:w="0.0"/>
+        <w:tblLook w:firstRow="1"/>
+      </w:tblPr>
+      <w:tblGrid/>
+      <w:tr>
+        <w:trPr>
+          <w:cnfStyle w:firstRow="1"/>
+        </w:trPr>
+        <w:tc>
+          <w:tcPr>
+            <w:tcBorders>
+              <w:bottom w:val="single"/>
+            </w:tcBorders>
+            <w:vAlign w:val="bottom"/>
+          </w:tcPr>
+          <w:p>
+            <w:pPr>
+              <w:pStyle w:val="Compact"/>
+              <w:jc w:val="left"/>
+            </w:pPr>
+            <w:r>
+              <w:t xml:space="preserve">Horaire</w:t>
+            </w:r>
+          </w:p>
+        </w:tc>
+        <w:tc>
+          <w:tcPr>
+            <w:tcBorders>
+              <w:bottom w:val="single"/>
+            </w:tcBorders>
+            <w:vAlign w:val="bottom"/>
+          </w:tcPr>
+          <w:p>
+            <w:pPr>
+              <w:pStyle w:val="Compact"/>
+              <w:jc w:val="left"/>
+            </w:pPr>
+            <w:r>
+              <w:t xml:space="preserve">Contenu</w:t>
+            </w:r>
+          </w:p>
+        </w:tc>
+      </w:tr>
+      <w:tr>
+        <w:tc>
+          <w:p>
+            <w:pPr>
+              <w:pStyle w:val="Compact"/>
+              <w:jc w:val="left"/>
+            </w:pPr>
+            <w:r>
+              <w:t xml:space="preserve">9h00</w:t>
+            </w:r>
+          </w:p>
+        </w:tc>
+        <w:tc>
+          <w:p>
+            <w:pPr>
+              <w:pStyle w:val="Compact"/>
+              <w:jc w:val="left"/>
+            </w:pPr>
+            <w:r>
+              <w:t xml:space="preserve">Analyse de résultats de PCR par électrophorèse sur gel d'agarose (Mathieu/Saadi)</w:t>
+            </w:r>
+          </w:p>
+        </w:tc>
+      </w:tr>
+      <w:tr>
+        <w:tc>
+          <w:p>
+            <w:pPr>
+              <w:pStyle w:val="Compact"/>
+              <w:jc w:val="left"/>
+            </w:pPr>
+            <w:r>
+              <w:t xml:space="preserve">10h30</w:t>
+            </w:r>
+          </w:p>
+        </w:tc>
+        <w:tc>
+          <w:p>
+            <w:pPr>
+              <w:pStyle w:val="Compact"/>
+              <w:jc w:val="left"/>
+            </w:pPr>
+            <w:r>
+              <w:t xml:space="preserve">Pause café</w:t>
+            </w:r>
+          </w:p>
+        </w:tc>
+      </w:tr>
+      <w:tr>
+        <w:tc>
+          <w:p>
+            <w:pPr>
+              <w:pStyle w:val="Compact"/>
+              <w:jc w:val="left"/>
+            </w:pPr>
+            <w:r>
+              <w:t xml:space="preserve">10h45</w:t>
+            </w:r>
+          </w:p>
+        </w:tc>
+        <w:tc>
+          <w:p>
+            <w:pPr>
+              <w:pStyle w:val="Compact"/>
+              <w:jc w:val="left"/>
+            </w:pPr>
+            <w:r>
+              <w:t xml:space="preserve">Révélation de résultats (Mathieu/Saadi)</w:t>
+            </w:r>
+          </w:p>
+        </w:tc>
+      </w:tr>
+      <w:tr>
+        <w:tc>
+          <w:p>
+            <w:pPr>
+              <w:pStyle w:val="Compact"/>
+              <w:jc w:val="left"/>
+            </w:pPr>
+            <w:r>
+              <w:t xml:space="preserve">12h00</w:t>
+            </w:r>
+          </w:p>
+        </w:tc>
+        <w:tc>
+          <w:p>
+            <w:pPr>
+              <w:pStyle w:val="Compact"/>
+              <w:jc w:val="left"/>
+            </w:pPr>
+            <w:r>
+              <w:t xml:space="preserve">Déjeuner</w:t>
+            </w:r>
+          </w:p>
+        </w:tc>
+      </w:tr>
+      <w:tr>
+        <w:tc>
+          <w:p>
+            <w:pPr>
+              <w:pStyle w:val="Compact"/>
+              <w:jc w:val="left"/>
+            </w:pPr>
+            <w:r>
+              <w:t xml:space="preserve">13h30</w:t>
+            </w:r>
+          </w:p>
+        </w:tc>
+        <w:tc>
+          <w:p>
+            <w:pPr>
+              <w:pStyle w:val="Compact"/>
+              <w:jc w:val="left"/>
+            </w:pPr>
+            <w:r>
+              <w:t xml:space="preserve">Interprétation des résultats de PCR (Mathieu/Saadi)</w:t>
+            </w:r>
+          </w:p>
+        </w:tc>
+      </w:tr>
+      <w:tr>
+        <w:tc>
+          <w:p>
+            <w:pPr>
+              <w:pStyle w:val="Compact"/>
+              <w:jc w:val="left"/>
+            </w:pPr>
+            <w:r>
+              <w:t xml:space="preserve">15h15</w:t>
+            </w:r>
+          </w:p>
+        </w:tc>
+        <w:tc>
+          <w:p>
+            <w:pPr>
+              <w:pStyle w:val="Compact"/>
+              <w:jc w:val="left"/>
+            </w:pPr>
+            <w:r>
+              <w:t xml:space="preserve">Pause café</w:t>
+            </w:r>
+          </w:p>
+        </w:tc>
+      </w:tr>
+      <w:tr>
+        <w:tc>
+          <w:p>
+            <w:pPr>
+              <w:pStyle w:val="Compact"/>
+              <w:jc w:val="left"/>
+            </w:pPr>
+            <w:r>
+              <w:t xml:space="preserve">15h30</w:t>
+            </w:r>
+          </w:p>
+        </w:tc>
+        <w:tc>
+          <w:p>
+            <w:pPr>
+              <w:pStyle w:val="Compact"/>
+              <w:jc w:val="left"/>
+            </w:pPr>
+            <w:r>
+              <w:t xml:space="preserve">Etude des Voies de régulation affectées (Puthier/Belhocine/Kermezli)</w:t>
+            </w:r>
+          </w:p>
+        </w:tc>
+      </w:tr>
+    </w:tbl>
+    <w:p>
+      <w:pPr>
+        <w:pStyle w:val="BodyText"/>
+      </w:pPr>
+      <w:r>
+        <w:rPr>
+          <w:b/>
+        </w:rPr>
+        <w:t xml:space="preserve">Jeudi 02 Juin</w:t>
+      </w:r>
+    </w:p>
+    <w:tbl>
+      <w:tblPr>
+        <w:tblStyle w:val="TableNormal"/>
+        <w:tblW w:type="pct" w:w="0.0"/>
+        <w:tblLook w:firstRow="1"/>
+      </w:tblPr>
+      <w:tblGrid/>
+      <w:tr>
+        <w:trPr>
+          <w:cnfStyle w:firstRow="1"/>
+        </w:trPr>
+        <w:tc>
+          <w:tcPr>
+            <w:tcBorders>
+              <w:bottom w:val="single"/>
+            </w:tcBorders>
+            <w:vAlign w:val="bottom"/>
+          </w:tcPr>
+          <w:p>
+            <w:pPr>
+              <w:pStyle w:val="Compact"/>
+              <w:jc w:val="left"/>
+            </w:pPr>
+            <w:r>
+              <w:t xml:space="preserve">Horaire</w:t>
+            </w:r>
+          </w:p>
+        </w:tc>
+        <w:tc>
+          <w:tcPr>
+            <w:tcBorders>
+              <w:bottom w:val="single"/>
+            </w:tcBorders>
+            <w:vAlign w:val="bottom"/>
+          </w:tcPr>
+          <w:p>
+            <w:pPr>
+              <w:pStyle w:val="Compact"/>
+              <w:jc w:val="left"/>
+            </w:pPr>
+            <w:r>
+              <w:t xml:space="preserve">Contenu</w:t>
+            </w:r>
+          </w:p>
+        </w:tc>
+      </w:tr>
+      <w:tr>
+        <w:tc>
+          <w:p>
+            <w:pPr>
+              <w:pStyle w:val="Compact"/>
+              <w:jc w:val="left"/>
+            </w:pPr>
+            <w:r>
+              <w:t xml:space="preserve">9h00</w:t>
+            </w:r>
+          </w:p>
+        </w:tc>
+        <w:tc>
+          <w:p>
+            <w:pPr>
+              <w:pStyle w:val="Compact"/>
+              <w:jc w:val="left"/>
+            </w:pPr>
+            <w:r>
+              <w:t xml:space="preserve">Etude des Voies de régulation affectées (Puthier/Belhocine/Kermezli)</w:t>
+            </w:r>
+          </w:p>
+        </w:tc>
+      </w:tr>
+      <w:tr>
+        <w:tc>
+          <w:p>
+            <w:pPr>
+              <w:pStyle w:val="Compact"/>
+              <w:jc w:val="left"/>
+            </w:pPr>
+            <w:r>
+              <w:t xml:space="preserve">10h30</w:t>
+            </w:r>
+          </w:p>
+        </w:tc>
+        <w:tc>
+          <w:p>
+            <w:pPr>
+              <w:pStyle w:val="Compact"/>
+              <w:jc w:val="left"/>
+            </w:pPr>
+            <w:r>
+              <w:t xml:space="preserve">Pause café</w:t>
+            </w:r>
+          </w:p>
+        </w:tc>
+      </w:tr>
+      <w:tr>
+        <w:tc>
+          <w:p>
+            <w:pPr>
+              <w:pStyle w:val="Compact"/>
+              <w:jc w:val="left"/>
+            </w:pPr>
+            <w:r>
+              <w:t xml:space="preserve">10h45</w:t>
+            </w:r>
+          </w:p>
+        </w:tc>
+        <w:tc>
+          <w:p>
+            <w:pPr>
+              <w:pStyle w:val="Compact"/>
+              <w:jc w:val="left"/>
+            </w:pPr>
+            <w:r>
+              <w:t xml:space="preserve">Rédaction d'un rapport synthétique</w:t>
+            </w:r>
+          </w:p>
+        </w:tc>
+      </w:tr>
+      <w:tr>
+        <w:tc>
+          <w:p>
+            <w:pPr>
+              <w:pStyle w:val="Compact"/>
+              <w:jc w:val="left"/>
+            </w:pPr>
+            <w:r>
+              <w:t xml:space="preserve">12h00</w:t>
+            </w:r>
+          </w:p>
+        </w:tc>
+        <w:tc>
+          <w:p>
+            <w:pPr>
+              <w:pStyle w:val="Compact"/>
+              <w:jc w:val="left"/>
+            </w:pPr>
+            <w:r>
+              <w:t xml:space="preserve">Déjeuner</w:t>
+            </w:r>
+          </w:p>
+        </w:tc>
+      </w:tr>
+      <w:tr>
+        <w:tc>
+          <w:p>
+            <w:pPr>
+              <w:pStyle w:val="Compact"/>
+              <w:jc w:val="left"/>
+            </w:pPr>
+            <w:r>
+              <w:t xml:space="preserve">13h30</w:t>
+            </w:r>
+          </w:p>
+        </w:tc>
+        <w:tc>
+          <w:p>
+            <w:pPr>
+              <w:pStyle w:val="Compact"/>
+              <w:jc w:val="left"/>
+            </w:pPr>
+            <w:r>
+              <w:t xml:space="preserve">Discussion ouverte</w:t>
+            </w:r>
+          </w:p>
+        </w:tc>
+      </w:tr>
+      <w:tr>
+        <w:tc>
+          <w:p>
+            <w:pPr>
+              <w:pStyle w:val="Compact"/>
+              <w:jc w:val="left"/>
+            </w:pPr>
+            <w:r>
+              <w:t xml:space="preserve">15h15</w:t>
+            </w:r>
+          </w:p>
+        </w:tc>
+        <w:tc>
+          <w:p>
+            <w:pPr>
+              <w:pStyle w:val="Compact"/>
+              <w:jc w:val="left"/>
+            </w:pPr>
+            <w:r>
+              <w:t xml:space="preserve">Pause café</w:t>
+            </w:r>
+          </w:p>
+        </w:tc>
+      </w:tr>
+      <w:tr>
+        <w:tc>
+          <w:p>
+            <w:pPr>
+              <w:pStyle w:val="Compact"/>
+              <w:jc w:val="left"/>
+            </w:pPr>
+            <w:r>
+              <w:t xml:space="preserve">15h30</w:t>
+            </w:r>
+          </w:p>
+        </w:tc>
+        <w:tc>
+          <w:p>
+            <w:pPr>
+              <w:pStyle w:val="Compact"/>
+              <w:jc w:val="left"/>
+            </w:pPr>
+            <w:r>
+              <w:t xml:space="preserve">Conclusions</w:t>
+            </w:r>
+          </w:p>
+        </w:tc>
+      </w:tr>
+      <w:tr>
+        <w:tc>
+          <w:p>
+            <w:pPr>
+              <w:pStyle w:val="Compact"/>
+              <w:jc w:val="left"/>
+            </w:pPr>
+            <w:r>
+              <w:t xml:space="preserve">20h00</w:t>
+            </w:r>
+          </w:p>
+        </w:tc>
+        <w:tc>
+          <w:p>
+            <w:pPr>
+              <w:pStyle w:val="Compact"/>
+              <w:jc w:val="left"/>
+            </w:pPr>
+            <w:r>
+              <w:t xml:space="preserve">Diner de clôture</w:t>
+            </w:r>
+          </w:p>
+        </w:tc>
+      </w:tr>
+    </w:tbl>
+    <w:p>
+      <w:r>
+        <w:pict>
+          <v:rect style="width:0;height:1.5pt" o:hralign="center" o:hrstd="t" o:hr="t"/>
+        </w:pict>
+      </w:r>
+    </w:p>
+    <w:p>
+      <w:pPr>
+        <w:pStyle w:val="Heading2"/>
+      </w:pPr>
+      <w:bookmarkStart w:id="27" w:name="cours-theoriques"/>
+      <w:bookmarkEnd w:id="27"/>
+      <w:r>
+        <w:t xml:space="preserve">Cours théoriques</w:t>
+      </w:r>
+    </w:p>
+    <w:p>
+      <w:pPr>
+        <w:pStyle w:val="FirstParagraph"/>
+      </w:pPr>
+      <w:r>
+        <w:t xml:space="preserve">Les présentations des intervenants sont disponibles sur le site web du worshop.</w:t>
+      </w:r>
+    </w:p>
+    <w:tbl>
+      <w:tblPr>
+        <w:tblStyle w:val="TableNormal"/>
+        <w:tblW w:type="pct" w:w="0.0"/>
+        <w:tblLook w:firstRow="1"/>
+      </w:tblPr>
+      <w:tblGrid/>
+      <w:tr>
+        <w:trPr>
+          <w:cnfStyle w:firstRow="1"/>
+        </w:trPr>
+        <w:tc>
+          <w:tcPr>
+            <w:tcBorders>
+              <w:bottom w:val="single"/>
+            </w:tcBorders>
+            <w:vAlign w:val="bottom"/>
+          </w:tcPr>
+          <w:p>
+            <w:pPr>
+              <w:pStyle w:val="Compact"/>
+              <w:jc w:val="left"/>
+            </w:pPr>
+            <w:r>
+              <w:t xml:space="preserve">Nom</w:t>
+            </w:r>
+          </w:p>
+        </w:tc>
+        <w:tc>
+          <w:tcPr>
+            <w:tcBorders>
+              <w:bottom w:val="single"/>
+            </w:tcBorders>
+            <w:vAlign w:val="bottom"/>
+          </w:tcPr>
+          <w:p>
+            <w:pPr>
+              <w:pStyle w:val="Compact"/>
+              <w:jc w:val="left"/>
+            </w:pPr>
+            <w:r>
               <w:t xml:space="preserve">Description</w:t>
             </w:r>
           </w:p>
@@ -814,7 +1807,7 @@
               <w:pStyle w:val="Compact"/>
               <w:jc w:val="left"/>
             </w:pPr>
-            <w:hyperlink r:id="rId26">
+            <w:hyperlink r:id="rId28">
               <w:r>
                 <w:rPr>
                   <w:rStyle w:val="Hyperlink"/>
@@ -831,19 +1824,19 @@
               <w:jc w:val="left"/>
             </w:pPr>
             <w:r>
-              <w:t xml:space="preserve">Applications. Traitement des données RNA-Seq.</w:t>
-            </w:r>
-          </w:p>
-        </w:tc>
-      </w:tr>
-      <w:tr>
-        <w:tc>
-          <w:p>
-            <w:pPr>
-              <w:pStyle w:val="Compact"/>
-              <w:jc w:val="left"/>
-            </w:pPr>
-            <w:hyperlink r:id="rId27">
+              <w:t xml:space="preserve">Le monde des ARNS. Traitement des données RNA-Seq.</w:t>
+            </w:r>
+          </w:p>
+        </w:tc>
+      </w:tr>
+      <w:tr>
+        <w:tc>
+          <w:p>
+            <w:pPr>
+              <w:pStyle w:val="Compact"/>
+              <w:jc w:val="left"/>
+            </w:pPr>
+            <w:hyperlink r:id="rId29">
               <w:r>
                 <w:rPr>
                   <w:rStyle w:val="Hyperlink"/>
@@ -872,12 +1865,12 @@
               <w:pStyle w:val="Compact"/>
               <w:jc w:val="left"/>
             </w:pPr>
-            <w:hyperlink r:id="rId27">
+            <w:hyperlink r:id="rId29">
               <w:r>
                 <w:rPr>
                   <w:rStyle w:val="Hyperlink"/>
                 </w:rPr>
-                <w:t xml:space="preserve">Analyse statistique du transcriptome</w:t>
+                <w:t xml:space="preserve">Eléments de classification</w:t>
               </w:r>
             </w:hyperlink>
           </w:p>
@@ -889,7 +1882,7 @@
               <w:jc w:val="left"/>
             </w:pPr>
             <w:r>
-              <w:t xml:space="preserve">Premiers éléments d'analyse statistique du transcriptome: (1) rappels des notions d'échantillonnage; (2) tests de comparaison de moyenne; (3) clustering. Sur base de biopuces, mais les TP incluront également quelques touches d'analyse de RNA-seq.</w:t>
+              <w:t xml:space="preserve">Introduction au clustering.</w:t>
             </w:r>
           </w:p>
         </w:tc>
@@ -906,8 +1899,8 @@
       <w:pPr>
         <w:pStyle w:val="Heading2"/>
       </w:pPr>
-      <w:bookmarkStart w:id="28" w:name="phases-pratiques"/>
-      <w:bookmarkEnd w:id="28"/>
+      <w:bookmarkStart w:id="30" w:name="phases-pratiques"/>
+      <w:bookmarkEnd w:id="30"/>
       <w:r>
         <w:t xml:space="preserve">Phases pratiques</w:t>
       </w:r>
@@ -917,7 +1910,7 @@
         <w:pStyle w:val="FirstParagraph"/>
       </w:pPr>
       <w:r>
-        <w:t xml:space="preserve">Vous trouverez ci-dessous des liens vers du matériel pédagogique utilisé dans le cadre des phases pratiques.</w:t>
+        <w:t xml:space="preserve">Le matériel pédagogique pour les phases pratiques est disponible sur le site web du worshop.</w:t>
       </w:r>
     </w:p>
     <w:tbl>
@@ -990,7 +1983,7 @@
               <w:pStyle w:val="Compact"/>
               <w:jc w:val="left"/>
             </w:pPr>
-            <w:hyperlink r:id="rId29">
+            <w:hyperlink r:id="rId31">
               <w:r>
                 <w:rPr>
                   <w:rStyle w:val="Hyperlink"/>
@@ -1018,19 +2011,19 @@
               <w:jc w:val="left"/>
             </w:pPr>
             <w:r>
-              <w:t xml:space="preserve">Galaxy server, TopHat, FastQC, cufflinks, cuffmerge, IGV, samtool flagstat, UCSC genome Browser, UCSC table Browser, UCSC FTP web site, Ensembl gene search, R...</w:t>
-            </w:r>
-          </w:p>
-        </w:tc>
-      </w:tr>
-      <w:tr>
-        <w:tc>
-          <w:p>
-            <w:pPr>
-              <w:pStyle w:val="Compact"/>
-              <w:jc w:val="left"/>
-            </w:pPr>
-            <w:hyperlink r:id="rId30">
+              <w:t xml:space="preserve">Galaxy server, TopHat, FastQC, cufflinks, cuffmerge, IGV, samtool flagstat, UCSC genome Browser, UCSC FTP web site, Ensembl gene search, R...</w:t>
+            </w:r>
+          </w:p>
+        </w:tc>
+      </w:tr>
+      <w:tr>
+        <w:tc>
+          <w:p>
+            <w:pPr>
+              <w:pStyle w:val="Compact"/>
+              <w:jc w:val="left"/>
+            </w:pPr>
+            <w:hyperlink r:id="rId32">
               <w:r>
                 <w:rPr>
                   <w:rStyle w:val="Hyperlink"/>
@@ -1070,35 +2063,30 @@
               <w:pStyle w:val="Compact"/>
               <w:jc w:val="left"/>
             </w:pPr>
-            <w:hyperlink r:id="rId31">
-              <w:r>
-                <w:rPr>
-                  <w:rStyle w:val="Hyperlink"/>
-                </w:rPr>
-                <w:t xml:space="preserve">Transcriptome microarrays</w:t>
-              </w:r>
-            </w:hyperlink>
-          </w:p>
-        </w:tc>
-        <w:tc>
-          <w:p>
-            <w:pPr>
-              <w:pStyle w:val="Compact"/>
-              <w:jc w:val="left"/>
-            </w:pPr>
-            <w:r>
-              <w:t xml:space="preserve">Analyse des données de biopuces; détection de gènes exprimés de façon différentielles (DEG) entre sous-types de cancers.</w:t>
-            </w:r>
-          </w:p>
-        </w:tc>
-        <w:tc>
-          <w:p>
-            <w:pPr>
-              <w:pStyle w:val="Compact"/>
-              <w:jc w:val="left"/>
-            </w:pPr>
-            <w:r>
-              <w:t xml:space="preserve">R, RStudio</w:t>
+            <w:r>
+              <w:t xml:space="preserve">[PCR])</w:t>
+            </w:r>
+          </w:p>
+        </w:tc>
+        <w:tc>
+          <w:p>
+            <w:pPr>
+              <w:pStyle w:val="Compact"/>
+              <w:jc w:val="left"/>
+            </w:pPr>
+            <w:r>
+              <w:t xml:space="preserve">Protocole pour la réalisation d'un RTPCR</w:t>
+            </w:r>
+          </w:p>
+        </w:tc>
+        <w:tc>
+          <w:p>
+            <w:pPr>
+              <w:pStyle w:val="Compact"/>
+              <w:jc w:val="left"/>
+            </w:pPr>
+            <w:r>
+              <w:t xml:space="preserve">PCR, RT-PCR, Electrophorèse...</w:t>
             </w:r>
           </w:p>
         </w:tc>
@@ -1113,12 +2101,393 @@
     </w:p>
     <w:p>
       <w:pPr>
+        <w:pStyle w:val="Heading3"/>
+      </w:pPr>
+      <w:bookmarkStart w:id="33" w:name="presentation-succincte-des-etapes-bioinformatiques"/>
+      <w:bookmarkEnd w:id="33"/>
+      <w:r>
+        <w:t xml:space="preserve">Présentation succincte des étapes bioinformatiques</w:t>
+      </w:r>
+    </w:p>
+    <w:p>
+      <w:pPr>
+        <w:pStyle w:val="FirstParagraph"/>
+      </w:pPr>
+    </w:p>
+    <w:p>
+      <w:pPr>
+        <w:pStyle w:val="BodyText"/>
+      </w:pPr>
+      <w:r>
+        <w:t xml:space="preserve">1.Récupération des données brutes de séquençage (RNA-Seq) sous forme de fichier</w:t>
+      </w:r>
+      <w:r>
+        <w:t xml:space="preserve"> </w:t>
+      </w:r>
+      <w:hyperlink r:id="rId29">
+        <w:r>
+          <w:rPr>
+            <w:rStyle w:val="Hyperlink"/>
+            <w:i/>
+          </w:rPr>
+          <w:t xml:space="preserve">FASTQ</w:t>
+        </w:r>
+      </w:hyperlink>
+      <w:r>
+        <w:t xml:space="preserve">: Le format FASTQ est un format de fichier texte permettant de stocker à la fois des séquences biologiques (uniquement des séquences nucléiques) et les scores de qualité associés.</w:t>
+      </w:r>
+    </w:p>
+    <w:p>
+      <w:pPr>
+        <w:pStyle w:val="BodyText"/>
+      </w:pPr>
+    </w:p>
+    <w:p>
+      <w:pPr>
+        <w:pStyle w:val="BodyText"/>
+      </w:pPr>
+    </w:p>
+    <w:p>
+      <w:pPr>
+        <w:pStyle w:val="BodyText"/>
+      </w:pPr>
+    </w:p>
+    <w:p>
+      <w:pPr>
+        <w:pStyle w:val="BodyText"/>
+      </w:pPr>
+      <w:r>
+        <w:t xml:space="preserve">2.Controle qualité des</w:t>
+      </w:r>
+      <w:r>
+        <w:t xml:space="preserve"> </w:t>
+      </w:r>
+      <w:r>
+        <w:rPr>
+          <w:i/>
+        </w:rPr>
+        <w:t xml:space="preserve">reads</w:t>
+      </w:r>
+      <w:r>
+        <w:t xml:space="preserve"> </w:t>
+      </w:r>
+      <w:r>
+        <w:t xml:space="preserve">par l'outils</w:t>
+      </w:r>
+      <w:r>
+        <w:t xml:space="preserve"> </w:t>
+      </w:r>
+      <w:hyperlink r:id="rId34">
+        <w:r>
+          <w:rPr>
+            <w:rStyle w:val="Hyperlink"/>
+          </w:rPr>
+          <w:t xml:space="preserve">Fastqc</w:t>
+        </w:r>
+      </w:hyperlink>
+      <w:r>
+        <w:t xml:space="preserve"> </w:t>
+      </w:r>
+      <w:r>
+        <w:t xml:space="preserve">de l'UCSC.</w:t>
+      </w:r>
+    </w:p>
+    <w:p>
+      <w:pPr>
+        <w:pStyle w:val="BodyText"/>
+      </w:pPr>
+    </w:p>
+    <w:p>
+      <w:pPr>
+        <w:pStyle w:val="BodyText"/>
+      </w:pPr>
+    </w:p>
+    <w:p>
+      <w:pPr>
+        <w:pStyle w:val="BodyText"/>
+      </w:pPr>
+    </w:p>
+    <w:p>
+      <w:pPr>
+        <w:pStyle w:val="BodyText"/>
+      </w:pPr>
+      <w:r>
+        <w:t xml:space="preserve">3.Alignement des</w:t>
+      </w:r>
+      <w:r>
+        <w:t xml:space="preserve"> </w:t>
+      </w:r>
+      <w:r>
+        <w:rPr>
+          <w:i/>
+        </w:rPr>
+        <w:t xml:space="preserve">reads</w:t>
+      </w:r>
+      <w:r>
+        <w:t xml:space="preserve"> </w:t>
+      </w:r>
+      <w:r>
+        <w:t xml:space="preserve">contre le génome de référence avec l'outils</w:t>
+      </w:r>
+      <w:r>
+        <w:t xml:space="preserve"> </w:t>
+      </w:r>
+      <w:hyperlink r:id="rId35">
+        <w:r>
+          <w:rPr>
+            <w:rStyle w:val="Hyperlink"/>
+          </w:rPr>
+          <w:t xml:space="preserve">Tophat</w:t>
+        </w:r>
+      </w:hyperlink>
+    </w:p>
+    <w:p>
+      <w:pPr>
+        <w:pStyle w:val="BodyText"/>
+      </w:pPr>
+    </w:p>
+    <w:p>
+      <w:pPr>
+        <w:pStyle w:val="BodyText"/>
+      </w:pPr>
+    </w:p>
+    <w:p>
+      <w:pPr>
+        <w:pStyle w:val="BodyText"/>
+      </w:pPr>
+    </w:p>
+    <w:p>
+      <w:pPr>
+        <w:pStyle w:val="BodyText"/>
+      </w:pPr>
+      <w:r>
+        <w:t xml:space="preserve">4.Visualisation de résultats (sous format</w:t>
+      </w:r>
+      <w:r>
+        <w:t xml:space="preserve"> </w:t>
+      </w:r>
+      <w:hyperlink r:id="rId36">
+        <w:r>
+          <w:rPr>
+            <w:rStyle w:val="Hyperlink"/>
+            <w:i/>
+          </w:rPr>
+          <w:t xml:space="preserve">.bam</w:t>
+        </w:r>
+      </w:hyperlink>
+      <w:r>
+        <w:t xml:space="preserve">) (Binary Alignment/Map) avec</w:t>
+      </w:r>
+      <w:r>
+        <w:t xml:space="preserve"> </w:t>
+      </w:r>
+      <w:hyperlink r:id="rId37">
+        <w:r>
+          <w:rPr>
+            <w:rStyle w:val="Hyperlink"/>
+          </w:rPr>
+          <w:t xml:space="preserve">IGV</w:t>
+        </w:r>
+      </w:hyperlink>
+      <w:r>
+        <w:t xml:space="preserve"> </w:t>
+      </w:r>
+      <w:r>
+        <w:t xml:space="preserve">(Integrated Genome Viewer)</w:t>
+      </w:r>
+    </w:p>
+    <w:p>
+      <w:pPr>
+        <w:pStyle w:val="BodyText"/>
+      </w:pPr>
+      <w:r>
+        <w:t xml:space="preserve"> </w:t>
+      </w:r>
+    </w:p>
+    <w:p>
+      <w:pPr>
+        <w:pStyle w:val="BodyText"/>
+      </w:pPr>
+    </w:p>
+    <w:p>
+      <w:pPr>
+        <w:pStyle w:val="BodyText"/>
+      </w:pPr>
+      <w:r>
+        <w:t xml:space="preserve">5.Comptage des</w:t>
+      </w:r>
+      <w:r>
+        <w:t xml:space="preserve"> </w:t>
+      </w:r>
+      <w:r>
+        <w:rPr>
+          <w:i/>
+        </w:rPr>
+        <w:t xml:space="preserve">FPKMs</w:t>
+      </w:r>
+      <w:r>
+        <w:t xml:space="preserve"> </w:t>
+      </w:r>
+      <w:r>
+        <w:t xml:space="preserve">(fragments per kilobase of exon per million fragments mapped) avec</w:t>
+      </w:r>
+      <w:r>
+        <w:t xml:space="preserve"> </w:t>
+      </w:r>
+      <w:hyperlink r:id="rId38">
+        <w:r>
+          <w:rPr>
+            <w:rStyle w:val="Hyperlink"/>
+          </w:rPr>
+          <w:t xml:space="preserve">Cufflinks</w:t>
+        </w:r>
+      </w:hyperlink>
+      <w:r>
+        <w:t xml:space="preserve"> </w:t>
+      </w:r>
+      <w:r>
+        <w:t xml:space="preserve">en utilisant le genome de référence sous forme d'un fichier</w:t>
+      </w:r>
+      <w:r>
+        <w:t xml:space="preserve"> </w:t>
+      </w:r>
+      <w:hyperlink r:id="rId39">
+        <w:r>
+          <w:rPr>
+            <w:i/>
+            <w:rStyle w:val="Hyperlink"/>
+          </w:rPr>
+          <w:t xml:space="preserve">GTF</w:t>
+        </w:r>
+      </w:hyperlink>
+      <w:r>
+        <w:t xml:space="preserve"> </w:t>
+      </w:r>
+      <w:r>
+        <w:t xml:space="preserve">(Gene transfer format)</w:t>
+      </w:r>
+    </w:p>
+    <w:p>
+      <w:pPr>
+        <w:pStyle w:val="BodyText"/>
+      </w:pPr>
+    </w:p>
+    <w:p>
+      <w:pPr>
+        <w:pStyle w:val="BodyText"/>
+      </w:pPr>
+      <w:r>
+        <w:t xml:space="preserve">6.Etablir une liste de gènes différentiellement exprimés avec le package DESeq2 sur logiciel R.</w:t>
+      </w:r>
+    </w:p>
+    <w:p>
+      <w:pPr>
+        <w:pStyle w:val="BodyText"/>
+      </w:pPr>
+    </w:p>
+    <w:p>
+      <w:pPr>
+        <w:pStyle w:val="BodyText"/>
+      </w:pPr>
+    </w:p>
+    <w:p>
+      <w:pPr>
+        <w:pStyle w:val="BodyText"/>
+      </w:pPr>
+      <w:r>
+        <w:t xml:space="preserve">7.Analyse d'enrichissement fonctionnel avec</w:t>
+      </w:r>
+      <w:r>
+        <w:t xml:space="preserve"> </w:t>
+      </w:r>
+      <w:hyperlink r:id="rId40">
+        <w:r>
+          <w:rPr>
+            <w:rStyle w:val="Hyperlink"/>
+          </w:rPr>
+          <w:t xml:space="preserve">DAVID</w:t>
+        </w:r>
+      </w:hyperlink>
+      <w:r>
+        <w:t xml:space="preserve">.</w:t>
+      </w:r>
+    </w:p>
+    <w:p>
+      <w:pPr>
+        <w:pStyle w:val="BodyText"/>
+      </w:pPr>
+    </w:p>
+    <w:p>
+      <w:pPr>
+        <w:pStyle w:val="BodyText"/>
+      </w:pPr>
+    </w:p>
+    <w:p>
+      <w:pPr>
+        <w:pStyle w:val="BodyText"/>
+      </w:pPr>
+      <w:r>
+        <w:t xml:space="preserve">7.Analyse d'enrichissement fonctionnel avec</w:t>
+      </w:r>
+      <w:r>
+        <w:t xml:space="preserve"> </w:t>
+      </w:r>
+      <w:hyperlink r:id="rId40">
+        <w:r>
+          <w:rPr>
+            <w:rStyle w:val="Hyperlink"/>
+          </w:rPr>
+          <w:t xml:space="preserve">DAVID</w:t>
+        </w:r>
+      </w:hyperlink>
+      <w:r>
+        <w:t xml:space="preserve">.</w:t>
+      </w:r>
+    </w:p>
+    <w:p>
+      <w:pPr>
+        <w:pStyle w:val="BodyText"/>
+      </w:pPr>
+    </w:p>
+    <w:p>
+      <w:pPr>
+        <w:pStyle w:val="BodyText"/>
+      </w:pPr>
+      <w:r>
+        <w:t xml:space="preserve">8.Validation par PCR des Candidats trouvés.</w:t>
+      </w:r>
+    </w:p>
+    <w:p>
+      <w:pPr>
+        <w:pStyle w:val="BodyText"/>
+      </w:pPr>
+    </w:p>
+    <w:p>
+      <w:pPr>
+        <w:pStyle w:val="BodyText"/>
+      </w:pPr>
+      <w:r>
+        <w:t xml:space="preserve"> </w:t>
+      </w:r>
+      <w:r>
+        <w:t xml:space="preserve">©2016-2017</w:t>
+      </w:r>
+    </w:p>
+    <w:p>
+      <w:r>
+        <w:pict>
+          <v:rect style="width:0;height:1.5pt" o:hralign="center" o:hrstd="t" o:hr="t"/>
+        </w:pict>
+      </w:r>
+    </w:p>
+    <w:p>
+      <w:pPr>
         <w:pStyle w:val="Heading2"/>
       </w:pPr>
-      <w:bookmarkStart w:id="32" w:name="ressources"/>
-      <w:bookmarkEnd w:id="32"/>
-      <w:r>
-        <w:t xml:space="preserve">Ressources</w:t>
+      <w:bookmarkStart w:id="41" w:name="ressources-web"/>
+      <w:bookmarkEnd w:id="41"/>
+      <w:r>
+        <w:t xml:space="preserve">Ressources web</w:t>
       </w:r>
     </w:p>
     <w:tbl>
@@ -1202,12 +2571,141 @@
               <w:pStyle w:val="Compact"/>
               <w:jc w:val="left"/>
             </w:pPr>
-            <w:hyperlink r:id="rId33">
+            <w:hyperlink r:id="rId42">
+              <w:hyperlink r:id="rId42">
+                <w:r>
+                  <w:rPr>
+                    <w:rStyle w:val="Hyperlink"/>
+                    <w:rStyle w:val="Hyperlink"/>
+                  </w:rPr>
+                  <w:t xml:space="preserve">https://www.illumina.com/</w:t>
+                </w:r>
+              </w:hyperlink>
+            </w:hyperlink>
+          </w:p>
+        </w:tc>
+        <w:tc>
+          <w:p>
+            <w:pPr>
+              <w:pStyle w:val="Compact"/>
+              <w:jc w:val="left"/>
+            </w:pPr>
+            <w:r>
+              <w:t xml:space="preserve">De nombreuses vidéo de présentation des technologies.</w:t>
+            </w:r>
+          </w:p>
+        </w:tc>
+      </w:tr>
+      <w:tr>
+        <w:tc>
+          <w:p>
+            <w:pPr>
+              <w:pStyle w:val="Compact"/>
+              <w:jc w:val="left"/>
+            </w:pPr>
+            <w:r>
+              <w:t xml:space="preserve">site web d'Oxford Nanopore</w:t>
+            </w:r>
+          </w:p>
+        </w:tc>
+        <w:tc>
+          <w:p>
+            <w:pPr>
+              <w:pStyle w:val="Compact"/>
+              <w:jc w:val="left"/>
+            </w:pPr>
+            <w:hyperlink r:id="rId43">
+              <w:hyperlink r:id="rId43">
+                <w:r>
+                  <w:rPr>
+                    <w:rStyle w:val="Hyperlink"/>
+                    <w:rStyle w:val="Hyperlink"/>
+                  </w:rPr>
+                  <w:t xml:space="preserve">https://www.nanoporetech.com/</w:t>
+                </w:r>
+              </w:hyperlink>
+            </w:hyperlink>
+          </w:p>
+        </w:tc>
+        <w:tc>
+          <w:p>
+            <w:pPr>
+              <w:pStyle w:val="Compact"/>
+              <w:jc w:val="left"/>
+            </w:pPr>
+            <w:r>
+              <w:t xml:space="preserve">Présentation du MiION et des ses applications.</w:t>
+            </w:r>
+          </w:p>
+        </w:tc>
+      </w:tr>
+      <w:tr>
+        <w:tc>
+          <w:p>
+            <w:pPr>
+              <w:pStyle w:val="Compact"/>
+              <w:jc w:val="left"/>
+            </w:pPr>
+            <w:r>
+              <w:t xml:space="preserve">site web de package Deseq2</w:t>
+            </w:r>
+          </w:p>
+        </w:tc>
+        <w:tc>
+          <w:p>
+            <w:pPr>
+              <w:pStyle w:val="Compact"/>
+              <w:jc w:val="left"/>
+            </w:pPr>
+            <w:hyperlink r:id="rId44">
+              <w:hyperlink r:id="rId44">
+                <w:r>
+                  <w:rPr>
+                    <w:rStyle w:val="Hyperlink"/>
+                    <w:rStyle w:val="Hyperlink"/>
+                  </w:rPr>
+                  <w:t xml:space="preserve">https://bioconductor.org/packages/release/bioc/html/DESeq2.html</w:t>
+                </w:r>
+              </w:hyperlink>
+            </w:hyperlink>
+          </w:p>
+        </w:tc>
+        <w:tc>
+          <w:p>
+            <w:pPr>
+              <w:pStyle w:val="Compact"/>
+              <w:jc w:val="left"/>
+            </w:pPr>
+            <w:r>
+              <w:t xml:space="preserve">Analyse de l'expression différentielle via la distribution binomiale négative.</w:t>
+            </w:r>
+          </w:p>
+        </w:tc>
+      </w:tr>
+      <w:tr>
+        <w:tc>
+          <w:p>
+            <w:pPr>
+              <w:pStyle w:val="Compact"/>
+              <w:jc w:val="left"/>
+            </w:pPr>
+            <w:r>
+              <w:t xml:space="preserve">Navigateur de génome de l'UCSC</w:t>
+            </w:r>
+          </w:p>
+        </w:tc>
+        <w:tc>
+          <w:p>
+            <w:pPr>
+              <w:pStyle w:val="Compact"/>
+              <w:jc w:val="left"/>
+            </w:pPr>
+            <w:hyperlink r:id="rId45">
               <w:r>
                 <w:rPr>
                   <w:rStyle w:val="Hyperlink"/>
                 </w:rPr>
-                <w:t xml:space="preserve">https://www.illumina.com/</w:t>
+                <w:t xml:space="preserve">://genome.ucsc.edu/</w:t>
               </w:r>
             </w:hyperlink>
           </w:p>
@@ -1219,36 +2717,39 @@
               <w:jc w:val="left"/>
             </w:pPr>
             <w:r>
-              <w:t xml:space="preserve">De nombreuses vidéo de présentation des technologies.</w:t>
-            </w:r>
-          </w:p>
-        </w:tc>
-      </w:tr>
-      <w:tr>
-        <w:tc>
-          <w:p>
-            <w:pPr>
-              <w:pStyle w:val="Compact"/>
-              <w:jc w:val="left"/>
-            </w:pPr>
-            <w:r>
-              <w:t xml:space="preserve">site web d'Oxford Nanopore</w:t>
-            </w:r>
-          </w:p>
-        </w:tc>
-        <w:tc>
-          <w:p>
-            <w:pPr>
-              <w:pStyle w:val="Compact"/>
-              <w:jc w:val="left"/>
-            </w:pPr>
-            <w:hyperlink r:id="rId34">
-              <w:r>
-                <w:rPr>
-                  <w:rStyle w:val="Hyperlink"/>
-                </w:rPr>
-                <w:t xml:space="preserve">https://www.nanoporetech.com/</w:t>
-              </w:r>
+              <w:t xml:space="preserve">Base de données d'information sur les génomes.</w:t>
+            </w:r>
+          </w:p>
+        </w:tc>
+      </w:tr>
+      <w:tr>
+        <w:tc>
+          <w:p>
+            <w:pPr>
+              <w:pStyle w:val="Compact"/>
+              <w:jc w:val="left"/>
+            </w:pPr>
+            <w:r>
+              <w:t xml:space="preserve">Navigateur de génome Ensembl</w:t>
+            </w:r>
+          </w:p>
+        </w:tc>
+        <w:tc>
+          <w:p>
+            <w:pPr>
+              <w:pStyle w:val="Compact"/>
+              <w:jc w:val="left"/>
+            </w:pPr>
+            <w:hyperlink r:id="rId46">
+              <w:hyperlink r:id="rId46">
+                <w:r>
+                  <w:rPr>
+                    <w:rStyle w:val="Hyperlink"/>
+                    <w:rStyle w:val="Hyperlink"/>
+                  </w:rPr>
+                  <w:t xml:space="preserve">http://www.ensembl.org/</w:t>
+                </w:r>
+              </w:hyperlink>
             </w:hyperlink>
           </w:p>
         </w:tc>
@@ -1259,29 +2760,12 @@
               <w:jc w:val="left"/>
             </w:pPr>
             <w:r>
-              <w:t xml:space="preserve">Présentation du MiION et des ses applications.</w:t>
+              <w:t xml:space="preserve">Base de données d'information sur les génomes.</w:t>
             </w:r>
           </w:p>
         </w:tc>
       </w:tr>
     </w:tbl>
-    <w:p>
-      <w:r>
-        <w:pict>
-          <v:rect style="width:0;height:1.5pt" o:hralign="center" o:hrstd="t" o:hr="t"/>
-        </w:pict>
-      </w:r>
-    </w:p>
-    <w:p>
-      <w:pPr>
-        <w:pStyle w:val="Heading3"/>
-      </w:pPr>
-      <w:bookmarkStart w:id="35" w:name="fichiers-de-donnees"/>
-      <w:bookmarkEnd w:id="35"/>
-      <w:r>
-        <w:t xml:space="preserve">Fichiers de données</w:t>
-      </w:r>
-    </w:p>
     <w:sectPr/>
   </w:body>
 </w:document>
@@ -1390,7 +2874,7 @@
     </w:lvl>
   </w:abstractNum>
   <w:abstractNum w:abstractNumId="990">
-    <w:nsid w:val="3e2940b5"/>
+    <w:nsid w:val="eb449088"/>
     <w:multiLevelType w:val="multilevel"/>
     <w:lvl w:ilvl="0">
       <w:numFmt w:val="bullet"/>
@@ -1471,7 +2955,7 @@
     </w:lvl>
   </w:abstractNum>
   <w:abstractNum w:abstractNumId="991">
-    <w:nsid w:val="f8b03ea9"/>
+    <w:nsid w:val="254b10b2"/>
     <w:multiLevelType w:val="multilevel"/>
     <w:lvl w:ilvl="0">
       <w:numFmt w:val="bullet"/>
@@ -1564,6 +3048,9 @@
     <w:abstractNumId w:val="991"/>
   </w:num>
   <w:num w:numId="1003">
+    <w:abstractNumId w:val="991"/>
+  </w:num>
+  <w:num w:numId="1004">
     <w:abstractNumId w:val="991"/>
   </w:num>
 </w:numbering>

</xml_diff>

<commit_message>
j'ai prefere de mettre les liens & noms ensemble sur la denière partie (Ressources web)
</commit_message>
<xml_diff>
--- a/index.docx
+++ b/index.docx
@@ -213,10 +213,14 @@
     <w:tbl>
       <w:tblPr>
         <w:tblStyle w:val="TableNormal"/>
-        <w:tblW w:type="pct" w:w="0.0"/>
+        <w:tblW w:type="pct" w:w="2916.666666666667"/>
         <w:tblLook/>
       </w:tblPr>
-      <w:tblGrid/>
+      <w:tblGrid>
+        <w:gridCol w:w="1980"/>
+        <w:gridCol w:w="330"/>
+        <w:gridCol w:w="2310"/>
+      </w:tblGrid>
       <w:tr>
         <w:tc>
           <w:p>
@@ -576,10 +580,13 @@
     <w:tbl>
       <w:tblPr>
         <w:tblStyle w:val="TableNormal"/>
-        <w:tblW w:type="pct" w:w="0.0"/>
+        <w:tblW w:type="pct" w:w="694.4444444444445"/>
         <w:tblLook w:firstRow="1"/>
       </w:tblPr>
-      <w:tblGrid/>
+      <w:tblGrid>
+        <w:gridCol w:w="550"/>
+        <w:gridCol w:w="550"/>
+      </w:tblGrid>
       <w:tr>
         <w:trPr>
           <w:cnfStyle w:firstRow="1"/>
@@ -826,10 +833,13 @@
     <w:tbl>
       <w:tblPr>
         <w:tblStyle w:val="TableNormal"/>
-        <w:tblW w:type="pct" w:w="0.0"/>
+        <w:tblW w:type="pct" w:w="694.4444444444445"/>
         <w:tblLook w:firstRow="1"/>
       </w:tblPr>
-      <w:tblGrid/>
+      <w:tblGrid>
+        <w:gridCol w:w="550"/>
+        <w:gridCol w:w="550"/>
+      </w:tblGrid>
       <w:tr>
         <w:trPr>
           <w:cnfStyle w:firstRow="1"/>
@@ -1052,10 +1062,13 @@
     <w:tbl>
       <w:tblPr>
         <w:tblStyle w:val="TableNormal"/>
-        <w:tblW w:type="pct" w:w="0.0"/>
+        <w:tblW w:type="pct" w:w="694.4444444444445"/>
         <w:tblLook w:firstRow="1"/>
       </w:tblPr>
-      <w:tblGrid/>
+      <w:tblGrid>
+        <w:gridCol w:w="550"/>
+        <w:gridCol w:w="550"/>
+      </w:tblGrid>
       <w:tr>
         <w:trPr>
           <w:cnfStyle w:firstRow="1"/>
@@ -1267,10 +1280,13 @@
     <w:tbl>
       <w:tblPr>
         <w:tblStyle w:val="TableNormal"/>
-        <w:tblW w:type="pct" w:w="0.0"/>
+        <w:tblW w:type="pct" w:w="694.4444444444445"/>
         <w:tblLook w:firstRow="1"/>
       </w:tblPr>
-      <w:tblGrid/>
+      <w:tblGrid>
+        <w:gridCol w:w="550"/>
+        <w:gridCol w:w="550"/>
+      </w:tblGrid>
       <w:tr>
         <w:trPr>
           <w:cnfStyle w:firstRow="1"/>
@@ -1493,10 +1509,13 @@
     <w:tbl>
       <w:tblPr>
         <w:tblStyle w:val="TableNormal"/>
-        <w:tblW w:type="pct" w:w="0.0"/>
+        <w:tblW w:type="pct" w:w="694.4444444444445"/>
         <w:tblLook w:firstRow="1"/>
       </w:tblPr>
-      <w:tblGrid/>
+      <w:tblGrid>
+        <w:gridCol w:w="550"/>
+        <w:gridCol w:w="550"/>
+      </w:tblGrid>
       <w:tr>
         <w:trPr>
           <w:cnfStyle w:firstRow="1"/>
@@ -1754,172 +1773,111 @@
         <w:t xml:space="preserve">Les présentations des intervenants sont disponibles sur le site web du worshop.</w:t>
       </w:r>
     </w:p>
+    <w:p>
+      <w:pPr>
+        <w:pStyle w:val="BodyText"/>
+      </w:pPr>
+      <w:r>
+        <w:t xml:space="preserve">| Nom | Description</w:t>
+      </w:r>
+      <w:r>
+        <w:br w:type="textWrapping"/>
+      </w:r>
+      <w:r>
+        <w:t xml:space="preserve">|-----|------------------------------------------------------ |</w:t>
+      </w:r>
+      <w:r>
+        <w:t xml:space="preserve"> </w:t>
+      </w:r>
+      <w:hyperlink r:id="rId28">
+        <w:r>
+          <w:rPr>
+            <w:rStyle w:val="Hyperlink"/>
+          </w:rPr>
+          <w:t xml:space="preserve">Présentation de D. Puthier</w:t>
+        </w:r>
+      </w:hyperlink>
+      <w:r>
+        <w:t xml:space="preserve">| Le monde des ARNS. Traitement des données RNA-Seq. |</w:t>
+      </w:r>
+      <w:r>
+        <w:t xml:space="preserve"> </w:t>
+      </w:r>
+      <w:hyperlink r:id="rId29">
+        <w:r>
+          <w:rPr>
+            <w:rStyle w:val="Hyperlink"/>
+          </w:rPr>
+          <w:t xml:space="preserve">Présentation de S. Spicuglia</w:t>
+        </w:r>
+      </w:hyperlink>
+      <w:r>
+        <w:t xml:space="preserve"> </w:t>
+      </w:r>
+      <w:r>
+        <w:t xml:space="preserve">| Régulation épigénétique |</w:t>
+      </w:r>
+      <w:r>
+        <w:t xml:space="preserve"> </w:t>
+      </w:r>
+      <w:hyperlink r:id="rId29">
+        <w:r>
+          <w:rPr>
+            <w:rStyle w:val="Hyperlink"/>
+          </w:rPr>
+          <w:t xml:space="preserve">Eléments de classification</w:t>
+        </w:r>
+      </w:hyperlink>
+      <w:r>
+        <w:t xml:space="preserve"> </w:t>
+      </w:r>
+      <w:r>
+        <w:t xml:space="preserve">| Introduction au clustering. |</w:t>
+      </w:r>
+      <w:hyperlink r:id="rId29">
+        <w:r>
+          <w:rPr>
+            <w:rStyle w:val="Hyperlink"/>
+          </w:rPr>
+          <w:t xml:space="preserve">Présentation de Eve-Lyne Mathieu</w:t>
+        </w:r>
+      </w:hyperlink>
+      <w:r>
+        <w:t xml:space="preserve"> </w:t>
+      </w:r>
+      <w:r>
+        <w:t xml:space="preserve">| LncRNAs: Rôles régulateurs dans le système immunitaire. ---------------------------------------------</w:t>
+      </w:r>
+    </w:p>
+    <w:p>
+      <w:pPr>
+        <w:pStyle w:val="Heading2"/>
+      </w:pPr>
+      <w:bookmarkStart w:id="30" w:name="phases-pratiques"/>
+      <w:bookmarkEnd w:id="30"/>
+      <w:r>
+        <w:t xml:space="preserve">Phases pratiques</w:t>
+      </w:r>
+    </w:p>
+    <w:p>
+      <w:pPr>
+        <w:pStyle w:val="FirstParagraph"/>
+      </w:pPr>
+      <w:r>
+        <w:t xml:space="preserve">Le matériel pédagogique pour les phases pratiques est disponible sur le site web du worshop.</w:t>
+      </w:r>
+    </w:p>
     <w:tbl>
       <w:tblPr>
         <w:tblStyle w:val="TableNormal"/>
-        <w:tblW w:type="pct" w:w="0.0"/>
+        <w:tblW w:type="pct" w:w="4513.888888888889"/>
         <w:tblLook w:firstRow="1"/>
       </w:tblPr>
-      <w:tblGrid/>
-      <w:tr>
-        <w:trPr>
-          <w:cnfStyle w:firstRow="1"/>
-        </w:trPr>
-        <w:tc>
-          <w:tcPr>
-            <w:tcBorders>
-              <w:bottom w:val="single"/>
-            </w:tcBorders>
-            <w:vAlign w:val="bottom"/>
-          </w:tcPr>
-          <w:p>
-            <w:pPr>
-              <w:pStyle w:val="Compact"/>
-              <w:jc w:val="left"/>
-            </w:pPr>
-            <w:r>
-              <w:t xml:space="preserve">Nom</w:t>
-            </w:r>
-          </w:p>
-        </w:tc>
-        <w:tc>
-          <w:tcPr>
-            <w:tcBorders>
-              <w:bottom w:val="single"/>
-            </w:tcBorders>
-            <w:vAlign w:val="bottom"/>
-          </w:tcPr>
-          <w:p>
-            <w:pPr>
-              <w:pStyle w:val="Compact"/>
-              <w:jc w:val="left"/>
-            </w:pPr>
-            <w:r>
-              <w:t xml:space="preserve">Description</w:t>
-            </w:r>
-          </w:p>
-        </w:tc>
-      </w:tr>
-      <w:tr>
-        <w:tc>
-          <w:p>
-            <w:pPr>
-              <w:pStyle w:val="Compact"/>
-              <w:jc w:val="left"/>
-            </w:pPr>
-            <w:hyperlink r:id="rId28">
-              <w:r>
-                <w:rPr>
-                  <w:rStyle w:val="Hyperlink"/>
-                </w:rPr>
-                <w:t xml:space="preserve">Présentation de D. Puthier</w:t>
-              </w:r>
-            </w:hyperlink>
-          </w:p>
-        </w:tc>
-        <w:tc>
-          <w:p>
-            <w:pPr>
-              <w:pStyle w:val="Compact"/>
-              <w:jc w:val="left"/>
-            </w:pPr>
-            <w:r>
-              <w:t xml:space="preserve">Le monde des ARNS. Traitement des données RNA-Seq.</w:t>
-            </w:r>
-          </w:p>
-        </w:tc>
-      </w:tr>
-      <w:tr>
-        <w:tc>
-          <w:p>
-            <w:pPr>
-              <w:pStyle w:val="Compact"/>
-              <w:jc w:val="left"/>
-            </w:pPr>
-            <w:hyperlink r:id="rId29">
-              <w:r>
-                <w:rPr>
-                  <w:rStyle w:val="Hyperlink"/>
-                </w:rPr>
-                <w:t xml:space="preserve">Présentation de S. Spicuglia</w:t>
-              </w:r>
-            </w:hyperlink>
-          </w:p>
-        </w:tc>
-        <w:tc>
-          <w:p>
-            <w:pPr>
-              <w:pStyle w:val="Compact"/>
-              <w:jc w:val="left"/>
-            </w:pPr>
-            <w:r>
-              <w:t xml:space="preserve">Régulation épigénétique</w:t>
-            </w:r>
-          </w:p>
-        </w:tc>
-      </w:tr>
-      <w:tr>
-        <w:tc>
-          <w:p>
-            <w:pPr>
-              <w:pStyle w:val="Compact"/>
-              <w:jc w:val="left"/>
-            </w:pPr>
-            <w:hyperlink r:id="rId29">
-              <w:r>
-                <w:rPr>
-                  <w:rStyle w:val="Hyperlink"/>
-                </w:rPr>
-                <w:t xml:space="preserve">Eléments de classification</w:t>
-              </w:r>
-            </w:hyperlink>
-          </w:p>
-        </w:tc>
-        <w:tc>
-          <w:p>
-            <w:pPr>
-              <w:pStyle w:val="Compact"/>
-              <w:jc w:val="left"/>
-            </w:pPr>
-            <w:r>
-              <w:t xml:space="preserve">Introduction au clustering.</w:t>
-            </w:r>
-          </w:p>
-        </w:tc>
-      </w:tr>
-    </w:tbl>
-    <w:p>
-      <w:r>
-        <w:pict>
-          <v:rect style="width:0;height:1.5pt" o:hralign="center" o:hrstd="t" o:hr="t"/>
-        </w:pict>
-      </w:r>
-    </w:p>
-    <w:p>
-      <w:pPr>
-        <w:pStyle w:val="Heading2"/>
-      </w:pPr>
-      <w:bookmarkStart w:id="30" w:name="phases-pratiques"/>
-      <w:bookmarkEnd w:id="30"/>
-      <w:r>
-        <w:t xml:space="preserve">Phases pratiques</w:t>
-      </w:r>
-    </w:p>
-    <w:p>
-      <w:pPr>
-        <w:pStyle w:val="FirstParagraph"/>
-      </w:pPr>
-      <w:r>
-        <w:t xml:space="preserve">Le matériel pédagogique pour les phases pratiques est disponible sur le site web du worshop.</w:t>
-      </w:r>
-    </w:p>
-    <w:tbl>
-      <w:tblPr>
-        <w:tblStyle w:val="TableNormal"/>
-        <w:tblW w:type="pct" w:w="0.0"/>
-        <w:tblLook w:firstRow="1"/>
-      </w:tblPr>
-      <w:tblGrid/>
+      <w:tblGrid>
+        <w:gridCol w:w="660"/>
+        <w:gridCol w:w="2200"/>
+        <w:gridCol w:w="4290"/>
+      </w:tblGrid>
       <w:tr>
         <w:trPr>
           <w:cnfStyle w:firstRow="1"/>
@@ -2427,21 +2385,7 @@
         <w:pStyle w:val="BodyText"/>
       </w:pPr>
       <w:r>
-        <w:t xml:space="preserve">7.Analyse d'enrichissement fonctionnel avec</w:t>
-      </w:r>
-      <w:r>
-        <w:t xml:space="preserve"> </w:t>
-      </w:r>
-      <w:hyperlink r:id="rId40">
-        <w:r>
-          <w:rPr>
-            <w:rStyle w:val="Hyperlink"/>
-          </w:rPr>
-          <w:t xml:space="preserve">DAVID</w:t>
-        </w:r>
-      </w:hyperlink>
-      <w:r>
-        <w:t xml:space="preserve">.</w:t>
+        <w:t xml:space="preserve">8.Validation par PCR des Candidats trouvés.</w:t>
       </w:r>
     </w:p>
     <w:p>
@@ -2453,25 +2397,6 @@
       <w:pPr>
         <w:pStyle w:val="BodyText"/>
       </w:pPr>
-      <w:r>
-        <w:t xml:space="preserve">8.Validation par PCR des Candidats trouvés.</w:t>
-      </w:r>
-    </w:p>
-    <w:p>
-      <w:pPr>
-        <w:pStyle w:val="BodyText"/>
-      </w:pPr>
-    </w:p>
-    <w:p>
-      <w:pPr>
-        <w:pStyle w:val="BodyText"/>
-      </w:pPr>
-      <w:r>
-        <w:t xml:space="preserve"> </w:t>
-      </w:r>
-      <w:r>
-        <w:t xml:space="preserve">©2016-2017</w:t>
-      </w:r>
     </w:p>
     <w:p>
       <w:r>
@@ -2493,10 +2418,14 @@
     <w:tbl>
       <w:tblPr>
         <w:tblStyle w:val="TableNormal"/>
-        <w:tblW w:type="pct" w:w="0.0"/>
+        <w:tblW w:type="pct" w:w="7083.333333333334"/>
         <w:tblLook w:firstRow="1"/>
       </w:tblPr>
-      <w:tblGrid/>
+      <w:tblGrid>
+        <w:gridCol w:w="2090"/>
+        <w:gridCol w:w="770"/>
+        <w:gridCol w:w="8360"/>
+      </w:tblGrid>
       <w:tr>
         <w:trPr>
           <w:cnfStyle w:firstRow="1"/>
@@ -2572,15 +2501,12 @@
               <w:jc w:val="left"/>
             </w:pPr>
             <w:hyperlink r:id="rId42">
-              <w:hyperlink r:id="rId42">
-                <w:r>
-                  <w:rPr>
-                    <w:rStyle w:val="Hyperlink"/>
-                    <w:rStyle w:val="Hyperlink"/>
-                  </w:rPr>
-                  <w:t xml:space="preserve">https://www.illumina.com/</w:t>
-                </w:r>
-              </w:hyperlink>
+              <w:r>
+                <w:rPr>
+                  <w:rStyle w:val="Hyperlink"/>
+                </w:rPr>
+                <w:t xml:space="preserve">https://www.illumina.com/</w:t>
+              </w:r>
             </w:hyperlink>
           </w:p>
         </w:tc>
@@ -2615,15 +2541,12 @@
               <w:jc w:val="left"/>
             </w:pPr>
             <w:hyperlink r:id="rId43">
-              <w:hyperlink r:id="rId43">
-                <w:r>
-                  <w:rPr>
-                    <w:rStyle w:val="Hyperlink"/>
-                    <w:rStyle w:val="Hyperlink"/>
-                  </w:rPr>
-                  <w:t xml:space="preserve">https://www.nanoporetech.com/</w:t>
-                </w:r>
-              </w:hyperlink>
+              <w:r>
+                <w:rPr>
+                  <w:rStyle w:val="Hyperlink"/>
+                </w:rPr>
+                <w:t xml:space="preserve">https://www.nanoporetech.com/</w:t>
+              </w:r>
             </w:hyperlink>
           </w:p>
         </w:tc>
@@ -2658,15 +2581,12 @@
               <w:jc w:val="left"/>
             </w:pPr>
             <w:hyperlink r:id="rId44">
-              <w:hyperlink r:id="rId44">
-                <w:r>
-                  <w:rPr>
-                    <w:rStyle w:val="Hyperlink"/>
-                    <w:rStyle w:val="Hyperlink"/>
-                  </w:rPr>
-                  <w:t xml:space="preserve">https://bioconductor.org/packages/release/bioc/html/DESeq2.html</w:t>
-                </w:r>
-              </w:hyperlink>
+              <w:r>
+                <w:rPr>
+                  <w:rStyle w:val="Hyperlink"/>
+                </w:rPr>
+                <w:t xml:space="preserve">https://bioconductor.org/packages/release/bioc/html/DESeq2.html</w:t>
+              </w:r>
             </w:hyperlink>
           </w:p>
         </w:tc>
@@ -2741,15 +2661,12 @@
               <w:jc w:val="left"/>
             </w:pPr>
             <w:hyperlink r:id="rId46">
-              <w:hyperlink r:id="rId46">
-                <w:r>
-                  <w:rPr>
-                    <w:rStyle w:val="Hyperlink"/>
-                    <w:rStyle w:val="Hyperlink"/>
-                  </w:rPr>
-                  <w:t xml:space="preserve">http://www.ensembl.org/</w:t>
-                </w:r>
-              </w:hyperlink>
+              <w:r>
+                <w:rPr>
+                  <w:rStyle w:val="Hyperlink"/>
+                </w:rPr>
+                <w:t xml:space="preserve">http://www.ensembl.org/</w:t>
+              </w:r>
             </w:hyperlink>
           </w:p>
         </w:tc>
@@ -2874,7 +2791,7 @@
     </w:lvl>
   </w:abstractNum>
   <w:abstractNum w:abstractNumId="990">
-    <w:nsid w:val="eb449088"/>
+    <w:nsid w:val="d0b9852e"/>
     <w:multiLevelType w:val="multilevel"/>
     <w:lvl w:ilvl="0">
       <w:numFmt w:val="bullet"/>
@@ -2955,7 +2872,7 @@
     </w:lvl>
   </w:abstractNum>
   <w:abstractNum w:abstractNumId="991">
-    <w:nsid w:val="254b10b2"/>
+    <w:nsid w:val="85e402f8"/>
     <w:multiLevelType w:val="multilevel"/>
     <w:lvl w:ilvl="0">
       <w:numFmt w:val="bullet"/>
@@ -3234,7 +3151,7 @@
       <w:keepNext/>
       <w:keepLines/>
       <w:spacing w:before="200" w:after="0"/>
-      <w:outlineLvl w:val="1"/>
+      <w:outlineLvl w:val="2"/>
     </w:pPr>
     <w:rPr>
       <w:rFonts w:asciiTheme="majorHAnsi" w:eastAsiaTheme="majorEastAsia" w:hAnsiTheme="majorHAnsi" w:cstheme="majorBidi"/>
@@ -3256,7 +3173,7 @@
       <w:keepNext/>
       <w:keepLines/>
       <w:spacing w:before="200" w:after="0"/>
-      <w:outlineLvl w:val="1"/>
+      <w:outlineLvl w:val="3"/>
     </w:pPr>
     <w:rPr>
       <w:rFonts w:asciiTheme="majorHAnsi" w:eastAsiaTheme="majorEastAsia" w:hAnsiTheme="majorHAnsi" w:cstheme="majorBidi"/>
@@ -3278,12 +3195,32 @@
       <w:keepNext/>
       <w:keepLines/>
       <w:spacing w:before="200" w:after="0"/>
-      <w:outlineLvl w:val="1"/>
+      <w:outlineLvl w:val="4"/>
     </w:pPr>
     <w:rPr>
       <w:rFonts w:asciiTheme="majorHAnsi" w:eastAsiaTheme="majorEastAsia" w:hAnsiTheme="majorHAnsi" w:cstheme="majorBidi"/>
       <w:i/>
       <w:iCs/>
+      <w:color w:val="4F81BD" w:themeColor="accent1"/>
+      <w:sz w:val="24"/>
+      <w:szCs w:val="24"/>
+    </w:rPr>
+  </w:style>
+  <w:style w:type="paragraph" w:styleId="Heading6">
+    <w:name w:val="Heading 6"/>
+    <w:basedOn w:val="Normal"/>
+    <w:next w:val="BodyText"/>
+    <w:uiPriority w:val="9"/>
+    <w:unhideWhenUsed/>
+    <w:qFormat/>
+    <w:pPr>
+      <w:keepNext/>
+      <w:keepLines/>
+      <w:spacing w:before="200" w:after="0"/>
+      <w:outlineLvl w:val="5"/>
+    </w:pPr>
+    <w:rPr>
+      <w:rFonts w:asciiTheme="majorHAnsi" w:eastAsiaTheme="majorEastAsia" w:hAnsiTheme="majorHAnsi" w:cstheme="majorBidi"/>
       <w:color w:val="4F81BD" w:themeColor="accent1"/>
       <w:sz w:val="24"/>
       <w:szCs w:val="24"/>

</xml_diff>